<commit_message>
post du tuto github desktop
tuto github desktop non verifier non corriger
</commit_message>
<xml_diff>
--- a/tuto github desktop.docx
+++ b/tuto github desktop.docx
@@ -1,44 +1,32 @@
 
 <file path=word/document.xml><?xml version="1.0" encoding="utf-8"?>
-<w:document xmlns:wpc="http://schemas.microsoft.com/office/word/2010/wordprocessingCanvas" xmlns:mc="http://schemas.openxmlformats.org/markup-compatibility/2006" xmlns:o="urn:schemas-microsoft-com:office:office" xmlns:r="http://schemas.openxmlformats.org/officeDocument/2006/relationships" xmlns:m="http://schemas.openxmlformats.org/officeDocument/2006/math" xmlns:v="urn:schemas-microsoft-com:vml" xmlns:wp14="http://schemas.microsoft.com/office/word/2010/wordprocessingDrawing" xmlns:wp="http://schemas.openxmlformats.org/drawingml/2006/wordprocessingDrawing" xmlns:w10="urn:schemas-microsoft-com:office:word" xmlns:w="http://schemas.openxmlformats.org/wordprocessingml/2006/main" xmlns:w14="http://schemas.microsoft.com/office/word/2010/wordml" xmlns:w15="http://schemas.microsoft.com/office/word/2012/wordml" xmlns:wpg="http://schemas.microsoft.com/office/word/2010/wordprocessingGroup" xmlns:wpi="http://schemas.microsoft.com/office/word/2010/wordprocessingInk" xmlns:wne="http://schemas.microsoft.com/office/word/2006/wordml" xmlns:wps="http://schemas.microsoft.com/office/word/2010/wordprocessingShape" mc:Ignorable="w14 w15 wp14">
+<w:document xmlns:wpc="http://schemas.microsoft.com/office/word/2010/wordprocessingCanvas" xmlns:cx="http://schemas.microsoft.com/office/drawing/2014/chartex" xmlns:cx1="http://schemas.microsoft.com/office/drawing/2015/9/8/chartex" xmlns:cx2="http://schemas.microsoft.com/office/drawing/2015/10/21/chartex" xmlns:cx3="http://schemas.microsoft.com/office/drawing/2016/5/9/chartex" xmlns:cx4="http://schemas.microsoft.com/office/drawing/2016/5/10/chartex" xmlns:cx5="http://schemas.microsoft.com/office/drawing/2016/5/11/chartex" xmlns:cx6="http://schemas.microsoft.com/office/drawing/2016/5/12/chartex" xmlns:cx7="http://schemas.microsoft.com/office/drawing/2016/5/13/chartex" xmlns:cx8="http://schemas.microsoft.com/office/drawing/2016/5/14/chartex" xmlns:mc="http://schemas.openxmlformats.org/markup-compatibility/2006" xmlns:aink="http://schemas.microsoft.com/office/drawing/2016/ink" xmlns:am3d="http://schemas.microsoft.com/office/drawing/2017/model3d" xmlns:o="urn:schemas-microsoft-com:office:office" xmlns:r="http://schemas.openxmlformats.org/officeDocument/2006/relationships" xmlns:m="http://schemas.openxmlformats.org/officeDocument/2006/math" xmlns:v="urn:schemas-microsoft-com:vml" xmlns:wp14="http://schemas.microsoft.com/office/word/2010/wordprocessingDrawing" xmlns:wp="http://schemas.openxmlformats.org/drawingml/2006/wordprocessingDrawing" xmlns:w10="urn:schemas-microsoft-com:office:word" xmlns:w="http://schemas.openxmlformats.org/wordprocessingml/2006/main" xmlns:w14="http://schemas.microsoft.com/office/word/2010/wordml" xmlns:w15="http://schemas.microsoft.com/office/word/2012/wordml" xmlns:w16cex="http://schemas.microsoft.com/office/word/2018/wordml/cex" xmlns:w16cid="http://schemas.microsoft.com/office/word/2016/wordml/cid" xmlns:w16="http://schemas.microsoft.com/office/word/2018/wordml" xmlns:w16se="http://schemas.microsoft.com/office/word/2015/wordml/symex" xmlns:wpg="http://schemas.microsoft.com/office/word/2010/wordprocessingGroup" xmlns:wpi="http://schemas.microsoft.com/office/word/2010/wordprocessingInk" xmlns:wne="http://schemas.microsoft.com/office/word/2006/wordml" xmlns:wps="http://schemas.microsoft.com/office/word/2010/wordprocessingShape" mc:Ignorable="w14 w15 w16se w16cid w16 w16cex wp14">
   <w:body>
     <w:p>
-      <w:proofErr w:type="spellStart"/>
-      <w:r>
-        <w:t>Telecharger</w:t>
-      </w:r>
-      <w:proofErr w:type="spellEnd"/>
-      <w:r>
-        <w:t xml:space="preserve"> le  programme Git Hub Desktop a l’adresse </w:t>
-      </w:r>
-    </w:p>
-    <w:bookmarkStart w:id="0" w:name="_GoBack"/>
-    <w:bookmarkEnd w:id="0"/>
-    <w:p>
-      <w:r>
-        <w:fldChar w:fldCharType="begin"/>
-      </w:r>
-      <w:r>
-        <w:instrText xml:space="preserve"> HYPERLINK "</w:instrText>
-      </w:r>
-      <w:r>
-        <w:instrText>https://desktop.github.com/</w:instrText>
-      </w:r>
-      <w:r>
-        <w:instrText xml:space="preserve">" </w:instrText>
-      </w:r>
-      <w:r>
-        <w:fldChar w:fldCharType="separate"/>
-      </w:r>
-      <w:r>
-        <w:rPr>
-          <w:rStyle w:val="Lienhypertexte"/>
-        </w:rPr>
-        <w:t>https://desktop.github.com/</w:t>
-      </w:r>
-      <w:r>
-        <w:fldChar w:fldCharType="end"/>
-      </w:r>
+      <w:r>
+        <w:t>Installation de github desktop</w:t>
+      </w:r>
+      <w:r>
+        <w:br/>
+      </w:r>
+      <w:r>
+        <w:br/>
+        <w:t xml:space="preserve">Se rendre </w:t>
+      </w:r>
+      <w:r>
+        <w:t>à</w:t>
+      </w:r>
+      <w:r>
+        <w:t xml:space="preserve"> l’adresse </w:t>
+      </w:r>
+      <w:hyperlink r:id="rId6" w:history="1">
+        <w:r>
+          <w:rPr>
+            <w:rStyle w:val="Lienhypertexte"/>
+          </w:rPr>
+          <w:t>https://desktop.github.com/</w:t>
+        </w:r>
+      </w:hyperlink>
     </w:p>
     <w:p/>
     <w:p>
@@ -48,9 +36,9 @@
           <w:lang w:eastAsia="fr-FR"/>
         </w:rPr>
         <w:drawing>
-          <wp:inline distT="0" distB="0" distL="0" distR="0" wp14:anchorId="7D96ECC7" wp14:editId="5DC45D9D">
-            <wp:extent cx="4687275" cy="2929547"/>
-            <wp:effectExtent l="0" t="0" r="0" b="4445"/>
+          <wp:inline distT="0" distB="0" distL="0" distR="0" wp14:anchorId="0BA07125" wp14:editId="120E8F8B">
+            <wp:extent cx="5897881" cy="3686175"/>
+            <wp:effectExtent l="0" t="0" r="7620" b="9525"/>
             <wp:docPr id="1" name="Image 1"/>
             <wp:cNvGraphicFramePr>
               <a:graphicFrameLocks xmlns:a="http://schemas.openxmlformats.org/drawingml/2006/main" noChangeAspect="1"/>
@@ -63,15 +51,15 @@
                     <pic:cNvPicPr/>
                   </pic:nvPicPr>
                   <pic:blipFill>
-                    <a:blip r:embed="rId6"/>
-                    <a:stretch>
-                      <a:fillRect/>
-                    </a:stretch>
-                  </pic:blipFill>
-                  <pic:spPr>
-                    <a:xfrm>
-                      <a:off x="0" y="0"/>
-                      <a:ext cx="4692567" cy="2932854"/>
+                    <a:blip r:embed="rId7"/>
+                    <a:stretch>
+                      <a:fillRect/>
+                    </a:stretch>
+                  </pic:blipFill>
+                  <pic:spPr>
+                    <a:xfrm>
+                      <a:off x="0" y="0"/>
+                      <a:ext cx="5912391" cy="3695244"/>
                     </a:xfrm>
                     <a:prstGeom prst="rect">
                       <a:avLst/>
@@ -90,33 +78,11 @@
           <w:lang w:val="en-US"/>
         </w:rPr>
       </w:pPr>
-      <w:proofErr w:type="spellStart"/>
       <w:r>
         <w:rPr>
           <w:lang w:val="en-US"/>
         </w:rPr>
-        <w:t>Cliquer</w:t>
-      </w:r>
-      <w:proofErr w:type="spellEnd"/>
-      <w:r>
-        <w:rPr>
-          <w:lang w:val="en-US"/>
-        </w:rPr>
-        <w:t xml:space="preserve"> </w:t>
-      </w:r>
-      <w:proofErr w:type="spellStart"/>
-      <w:r>
-        <w:rPr>
-          <w:lang w:val="en-US"/>
-        </w:rPr>
-        <w:t>sur</w:t>
-      </w:r>
-      <w:proofErr w:type="spellEnd"/>
-      <w:r>
-        <w:rPr>
-          <w:lang w:val="en-US"/>
-        </w:rPr>
-        <w:t xml:space="preserve"> </w:t>
+        <w:t xml:space="preserve">Cliquer sur </w:t>
       </w:r>
       <w:r>
         <w:rPr>
@@ -124,7 +90,7 @@
           <w:lang w:eastAsia="fr-FR"/>
         </w:rPr>
         <w:drawing>
-          <wp:inline distT="0" distB="0" distL="0" distR="0">
+          <wp:inline distT="0" distB="0" distL="0" distR="0" wp14:anchorId="0A7E3BA2" wp14:editId="27C25CE4">
             <wp:extent cx="806269" cy="126172"/>
             <wp:effectExtent l="0" t="0" r="0" b="7620"/>
             <wp:docPr id="6" name="Image 6"/>
@@ -139,7 +105,7 @@
                     <pic:cNvPicPr/>
                   </pic:nvPicPr>
                   <pic:blipFill>
-                    <a:blip r:embed="rId7" cstate="print">
+                    <a:blip r:embed="rId8" cstate="print">
                       <a:extLst>
                         <a:ext uri="{28A0092B-C50C-407E-A947-70E740481C1C}">
                           <a14:useLocalDpi xmlns:a14="http://schemas.microsoft.com/office/drawing/2010/main" val="0"/>
@@ -173,9 +139,9 @@
           <w:lang w:eastAsia="fr-FR"/>
         </w:rPr>
         <w:drawing>
-          <wp:inline distT="0" distB="0" distL="0" distR="0" wp14:anchorId="6743203E" wp14:editId="5B93FC68">
-            <wp:extent cx="4673408" cy="2920880"/>
-            <wp:effectExtent l="0" t="0" r="0" b="0"/>
+          <wp:inline distT="0" distB="0" distL="0" distR="0" wp14:anchorId="667262A7" wp14:editId="17907C28">
+            <wp:extent cx="5882640" cy="3676650"/>
+            <wp:effectExtent l="0" t="0" r="3810" b="0"/>
             <wp:docPr id="3" name="Image 3"/>
             <wp:cNvGraphicFramePr>
               <a:graphicFrameLocks xmlns:a="http://schemas.openxmlformats.org/drawingml/2006/main" noChangeAspect="1"/>
@@ -188,15 +154,15 @@
                     <pic:cNvPicPr/>
                   </pic:nvPicPr>
                   <pic:blipFill>
-                    <a:blip r:embed="rId8"/>
-                    <a:stretch>
-                      <a:fillRect/>
-                    </a:stretch>
-                  </pic:blipFill>
-                  <pic:spPr>
-                    <a:xfrm>
-                      <a:off x="0" y="0"/>
-                      <a:ext cx="4685850" cy="2928656"/>
+                    <a:blip r:embed="rId9"/>
+                    <a:stretch>
+                      <a:fillRect/>
+                    </a:stretch>
+                  </pic:blipFill>
+                  <pic:spPr>
+                    <a:xfrm>
+                      <a:off x="0" y="0"/>
+                      <a:ext cx="5899342" cy="3687089"/>
                     </a:xfrm>
                     <a:prstGeom prst="rect">
                       <a:avLst/>
@@ -213,11 +179,9 @@
       <w:r>
         <w:t xml:space="preserve">Enregistrer le fichier puis </w:t>
       </w:r>
-      <w:proofErr w:type="spellStart"/>
-      <w:r>
-        <w:t>Excuter</w:t>
-      </w:r>
-      <w:proofErr w:type="spellEnd"/>
+      <w:r>
+        <w:t>Exécuter</w:t>
+      </w:r>
       <w:r>
         <w:t xml:space="preserve"> le fichier </w:t>
       </w:r>
@@ -231,17 +195,17 @@
         <w:t xml:space="preserve"> récemment télécharger</w:t>
       </w:r>
     </w:p>
-    <w:p/>
     <w:p>
       <w:r>
         <w:rPr>
           <w:noProof/>
           <w:lang w:eastAsia="fr-FR"/>
         </w:rPr>
-        <w:drawing>
-          <wp:inline distT="0" distB="0" distL="0" distR="0" wp14:anchorId="337DB3C0" wp14:editId="024E1B8D">
-            <wp:extent cx="4666474" cy="2916546"/>
-            <wp:effectExtent l="0" t="0" r="1270" b="0"/>
+        <w:lastRenderedPageBreak/>
+        <w:drawing>
+          <wp:inline distT="0" distB="0" distL="0" distR="0" wp14:anchorId="1C02E896" wp14:editId="30F212C5">
+            <wp:extent cx="5715000" cy="3571875"/>
+            <wp:effectExtent l="0" t="0" r="0" b="9525"/>
             <wp:docPr id="4" name="Image 4"/>
             <wp:cNvGraphicFramePr>
               <a:graphicFrameLocks xmlns:a="http://schemas.openxmlformats.org/drawingml/2006/main" noChangeAspect="1"/>
@@ -254,41 +218,37 @@
                     <pic:cNvPicPr/>
                   </pic:nvPicPr>
                   <pic:blipFill>
-                    <a:blip r:embed="rId9"/>
-                    <a:stretch>
-                      <a:fillRect/>
-                    </a:stretch>
-                  </pic:blipFill>
-                  <pic:spPr>
-                    <a:xfrm>
-                      <a:off x="0" y="0"/>
-                      <a:ext cx="4671461" cy="2919663"/>
-                    </a:xfrm>
-                    <a:prstGeom prst="rect">
-                      <a:avLst/>
-                    </a:prstGeom>
-                  </pic:spPr>
-                </pic:pic>
-              </a:graphicData>
-            </a:graphic>
-          </wp:inline>
-        </w:drawing>
-      </w:r>
-    </w:p>
-    <w:p>
-      <w:proofErr w:type="gramStart"/>
-      <w:r>
-        <w:t>cliquer</w:t>
-      </w:r>
-      <w:proofErr w:type="gramEnd"/>
+                    <a:blip r:embed="rId10"/>
+                    <a:stretch>
+                      <a:fillRect/>
+                    </a:stretch>
+                  </pic:blipFill>
+                  <pic:spPr>
+                    <a:xfrm>
+                      <a:off x="0" y="0"/>
+                      <a:ext cx="5724605" cy="3577878"/>
+                    </a:xfrm>
+                    <a:prstGeom prst="rect">
+                      <a:avLst/>
+                    </a:prstGeom>
+                  </pic:spPr>
+                </pic:pic>
+              </a:graphicData>
+            </a:graphic>
+          </wp:inline>
+        </w:drawing>
+      </w:r>
+    </w:p>
+    <w:p>
+      <w:r>
+        <w:t>Cliquer</w:t>
+      </w:r>
       <w:r>
         <w:t xml:space="preserve"> sur </w:t>
       </w:r>
-      <w:proofErr w:type="spellStart"/>
-      <w:r>
-        <w:t>Executer</w:t>
-      </w:r>
-      <w:proofErr w:type="spellEnd"/>
+      <w:r>
+        <w:t>Exécuter</w:t>
+      </w:r>
       <w:r>
         <w:t xml:space="preserve"> </w:t>
       </w:r>
@@ -300,9 +260,9 @@
           <w:lang w:eastAsia="fr-FR"/>
         </w:rPr>
         <w:drawing>
-          <wp:inline distT="0" distB="0" distL="0" distR="0" wp14:anchorId="595D5D84" wp14:editId="69425921">
-            <wp:extent cx="4697676" cy="2936048"/>
-            <wp:effectExtent l="0" t="0" r="8255" b="0"/>
+          <wp:inline distT="0" distB="0" distL="0" distR="0" wp14:anchorId="6A79C54D" wp14:editId="79C037EB">
+            <wp:extent cx="5715000" cy="3571875"/>
+            <wp:effectExtent l="0" t="0" r="0" b="9525"/>
             <wp:docPr id="5" name="Image 5"/>
             <wp:cNvGraphicFramePr>
               <a:graphicFrameLocks xmlns:a="http://schemas.openxmlformats.org/drawingml/2006/main" noChangeAspect="1"/>
@@ -315,15 +275,15 @@
                     <pic:cNvPicPr/>
                   </pic:nvPicPr>
                   <pic:blipFill>
-                    <a:blip r:embed="rId10"/>
-                    <a:stretch>
-                      <a:fillRect/>
-                    </a:stretch>
-                  </pic:blipFill>
-                  <pic:spPr>
-                    <a:xfrm>
-                      <a:off x="0" y="0"/>
-                      <a:ext cx="4701387" cy="2938367"/>
+                    <a:blip r:embed="rId11"/>
+                    <a:stretch>
+                      <a:fillRect/>
+                    </a:stretch>
+                  </pic:blipFill>
+                  <pic:spPr>
+                    <a:xfrm>
+                      <a:off x="0" y="0"/>
+                      <a:ext cx="5720381" cy="3575238"/>
                     </a:xfrm>
                     <a:prstGeom prst="rect">
                       <a:avLst/>
@@ -342,10 +302,11 @@
           <w:noProof/>
           <w:lang w:eastAsia="fr-FR"/>
         </w:rPr>
-        <w:drawing>
-          <wp:inline distT="0" distB="0" distL="0" distR="0">
-            <wp:extent cx="4700895" cy="3232902"/>
-            <wp:effectExtent l="0" t="0" r="5080" b="5715"/>
+        <w:lastRenderedPageBreak/>
+        <w:drawing>
+          <wp:inline distT="0" distB="0" distL="0" distR="0" wp14:anchorId="0D399C11" wp14:editId="39F02E64">
+            <wp:extent cx="5733943" cy="3943350"/>
+            <wp:effectExtent l="0" t="0" r="635" b="0"/>
             <wp:docPr id="7" name="Image 7"/>
             <wp:cNvGraphicFramePr>
               <a:graphicFrameLocks xmlns:a="http://schemas.openxmlformats.org/drawingml/2006/main" noChangeAspect="1"/>
@@ -355,96 +316,6 @@
                 <pic:pic xmlns:pic="http://schemas.openxmlformats.org/drawingml/2006/picture">
                   <pic:nvPicPr>
                     <pic:cNvPr id="7" name="Sans titre.png"/>
-                    <pic:cNvPicPr/>
-                  </pic:nvPicPr>
-                  <pic:blipFill>
-                    <a:blip r:embed="rId11">
-                      <a:extLst>
-                        <a:ext uri="{28A0092B-C50C-407E-A947-70E740481C1C}">
-                          <a14:useLocalDpi xmlns:a14="http://schemas.microsoft.com/office/drawing/2010/main" val="0"/>
-                        </a:ext>
-                      </a:extLst>
-                    </a:blip>
-                    <a:stretch>
-                      <a:fillRect/>
-                    </a:stretch>
-                  </pic:blipFill>
-                  <pic:spPr>
-                    <a:xfrm>
-                      <a:off x="0" y="0"/>
-                      <a:ext cx="4708911" cy="3238415"/>
-                    </a:xfrm>
-                    <a:prstGeom prst="rect">
-                      <a:avLst/>
-                    </a:prstGeom>
-                  </pic:spPr>
-                </pic:pic>
-              </a:graphicData>
-            </a:graphic>
-          </wp:inline>
-        </w:drawing>
-      </w:r>
-    </w:p>
-    <w:p/>
-    <w:p>
-      <w:pPr>
-        <w:rPr>
-          <w:lang w:val="en-US"/>
-        </w:rPr>
-      </w:pPr>
-      <w:proofErr w:type="spellStart"/>
-      <w:r>
-        <w:rPr>
-          <w:lang w:val="en-US"/>
-        </w:rPr>
-        <w:t>Cliquer</w:t>
-      </w:r>
-      <w:proofErr w:type="spellEnd"/>
-      <w:r>
-        <w:rPr>
-          <w:lang w:val="en-US"/>
-        </w:rPr>
-        <w:t xml:space="preserve"> </w:t>
-      </w:r>
-      <w:proofErr w:type="spellStart"/>
-      <w:r>
-        <w:rPr>
-          <w:lang w:val="en-US"/>
-        </w:rPr>
-        <w:t>sur</w:t>
-      </w:r>
-      <w:proofErr w:type="spellEnd"/>
-      <w:r>
-        <w:rPr>
-          <w:lang w:val="en-US"/>
-        </w:rPr>
-        <w:t xml:space="preserve"> Sign in to GitHub.com</w:t>
-      </w:r>
-    </w:p>
-    <w:p>
-      <w:pPr>
-        <w:rPr>
-          <w:lang w:val="en-US"/>
-        </w:rPr>
-      </w:pPr>
-      <w:r>
-        <w:rPr>
-          <w:noProof/>
-          <w:lang w:eastAsia="fr-FR"/>
-        </w:rPr>
-        <w:drawing>
-          <wp:inline distT="0" distB="0" distL="0" distR="0">
-            <wp:extent cx="4688505" cy="3081224"/>
-            <wp:effectExtent l="0" t="0" r="0" b="5080"/>
-            <wp:docPr id="8" name="Image 8"/>
-            <wp:cNvGraphicFramePr>
-              <a:graphicFrameLocks xmlns:a="http://schemas.openxmlformats.org/drawingml/2006/main" noChangeAspect="1"/>
-            </wp:cNvGraphicFramePr>
-            <a:graphic xmlns:a="http://schemas.openxmlformats.org/drawingml/2006/main">
-              <a:graphicData uri="http://schemas.openxmlformats.org/drawingml/2006/picture">
-                <pic:pic xmlns:pic="http://schemas.openxmlformats.org/drawingml/2006/picture">
-                  <pic:nvPicPr>
-                    <pic:cNvPr id="8" name="Sans titre.png"/>
                     <pic:cNvPicPr/>
                   </pic:nvPicPr>
                   <pic:blipFill>
@@ -462,49 +333,57 @@
                   <pic:spPr>
                     <a:xfrm>
                       <a:off x="0" y="0"/>
-                      <a:ext cx="4697844" cy="3087361"/>
-                    </a:xfrm>
-                    <a:prstGeom prst="rect">
-                      <a:avLst/>
-                    </a:prstGeom>
-                  </pic:spPr>
-                </pic:pic>
-              </a:graphicData>
-            </a:graphic>
-          </wp:inline>
-        </w:drawing>
-      </w:r>
-    </w:p>
-    <w:p>
-      <w:r>
-        <w:t xml:space="preserve">Renseigner l’adresse mail et </w:t>
-      </w:r>
-      <w:proofErr w:type="gramStart"/>
-      <w:r>
-        <w:t>la</w:t>
-      </w:r>
-      <w:proofErr w:type="gramEnd"/>
-      <w:r>
-        <w:t xml:space="preserve"> mot de passe</w:t>
-      </w:r>
+                      <a:ext cx="5752044" cy="3955798"/>
+                    </a:xfrm>
+                    <a:prstGeom prst="rect">
+                      <a:avLst/>
+                    </a:prstGeom>
+                  </pic:spPr>
+                </pic:pic>
+              </a:graphicData>
+            </a:graphic>
+          </wp:inline>
+        </w:drawing>
+      </w:r>
+    </w:p>
+    <w:p/>
+    <w:p>
+      <w:pPr>
+        <w:rPr>
+          <w:lang w:val="en-US"/>
+        </w:rPr>
+      </w:pPr>
+      <w:r>
+        <w:rPr>
+          <w:lang w:val="en-US"/>
+        </w:rPr>
+        <w:t>Cliquer sur Sign in to GitHub.com</w:t>
+      </w:r>
+    </w:p>
+    <w:p>
+      <w:pPr>
+        <w:rPr>
+          <w:lang w:val="en-US"/>
+        </w:rPr>
+      </w:pPr>
       <w:r>
         <w:rPr>
           <w:noProof/>
           <w:lang w:eastAsia="fr-FR"/>
         </w:rPr>
         <w:drawing>
-          <wp:inline distT="0" distB="0" distL="0" distR="0">
-            <wp:extent cx="4691015" cy="3219902"/>
+          <wp:inline distT="0" distB="0" distL="0" distR="0" wp14:anchorId="7FAB0BC5" wp14:editId="7E2BB91E">
+            <wp:extent cx="5739464" cy="3771900"/>
             <wp:effectExtent l="0" t="0" r="0" b="0"/>
-            <wp:docPr id="9" name="Image 9"/>
-            <wp:cNvGraphicFramePr>
-              <a:graphicFrameLocks xmlns:a="http://schemas.openxmlformats.org/drawingml/2006/main" noChangeAspect="1"/>
-            </wp:cNvGraphicFramePr>
-            <a:graphic xmlns:a="http://schemas.openxmlformats.org/drawingml/2006/main">
-              <a:graphicData uri="http://schemas.openxmlformats.org/drawingml/2006/picture">
-                <pic:pic xmlns:pic="http://schemas.openxmlformats.org/drawingml/2006/picture">
-                  <pic:nvPicPr>
-                    <pic:cNvPr id="9" name="Sans titre.png"/>
+            <wp:docPr id="8" name="Image 8"/>
+            <wp:cNvGraphicFramePr>
+              <a:graphicFrameLocks xmlns:a="http://schemas.openxmlformats.org/drawingml/2006/main" noChangeAspect="1"/>
+            </wp:cNvGraphicFramePr>
+            <a:graphic xmlns:a="http://schemas.openxmlformats.org/drawingml/2006/main">
+              <a:graphicData uri="http://schemas.openxmlformats.org/drawingml/2006/picture">
+                <pic:pic xmlns:pic="http://schemas.openxmlformats.org/drawingml/2006/picture">
+                  <pic:nvPicPr>
+                    <pic:cNvPr id="8" name="Sans titre.png"/>
                     <pic:cNvPicPr/>
                   </pic:nvPicPr>
                   <pic:blipFill>
@@ -522,52 +401,51 @@
                   <pic:spPr>
                     <a:xfrm>
                       <a:off x="0" y="0"/>
-                      <a:ext cx="4697721" cy="3224505"/>
-                    </a:xfrm>
-                    <a:prstGeom prst="rect">
-                      <a:avLst/>
-                    </a:prstGeom>
-                  </pic:spPr>
-                </pic:pic>
-              </a:graphicData>
-            </a:graphic>
-          </wp:inline>
-        </w:drawing>
-      </w:r>
-    </w:p>
+                      <a:ext cx="5763564" cy="3787738"/>
+                    </a:xfrm>
+                    <a:prstGeom prst="rect">
+                      <a:avLst/>
+                    </a:prstGeom>
+                  </pic:spPr>
+                </pic:pic>
+              </a:graphicData>
+            </a:graphic>
+          </wp:inline>
+        </w:drawing>
+      </w:r>
+    </w:p>
+    <w:p/>
     <w:p>
       <w:r>
         <w:t xml:space="preserve">Renseigner l’adresse mail et </w:t>
       </w:r>
-      <w:proofErr w:type="gramStart"/>
-      <w:r>
-        <w:t>la</w:t>
-      </w:r>
-      <w:proofErr w:type="gramEnd"/>
-      <w:r>
-        <w:t xml:space="preserve"> mot de passe</w:t>
-      </w:r>
-      <w:r>
-        <w:t xml:space="preserve"> puis cliquez sur </w:t>
-      </w:r>
+      <w:r>
+        <w:t>le mot</w:t>
+      </w:r>
+      <w:r>
+        <w:t xml:space="preserve"> de passe</w:t>
+      </w:r>
+    </w:p>
+    <w:p>
       <w:r>
         <w:rPr>
           <w:noProof/>
           <w:lang w:eastAsia="fr-FR"/>
         </w:rPr>
-        <w:drawing>
-          <wp:inline distT="0" distB="0" distL="0" distR="0">
-            <wp:extent cx="275909" cy="133643"/>
+        <w:lastRenderedPageBreak/>
+        <w:drawing>
+          <wp:inline distT="0" distB="0" distL="0" distR="0" wp14:anchorId="028BCDE7" wp14:editId="5C2FAEEC">
+            <wp:extent cx="5703362" cy="3914775"/>
             <wp:effectExtent l="0" t="0" r="0" b="0"/>
-            <wp:docPr id="10" name="Image 10"/>
-            <wp:cNvGraphicFramePr>
-              <a:graphicFrameLocks xmlns:a="http://schemas.openxmlformats.org/drawingml/2006/main" noChangeAspect="1"/>
-            </wp:cNvGraphicFramePr>
-            <a:graphic xmlns:a="http://schemas.openxmlformats.org/drawingml/2006/main">
-              <a:graphicData uri="http://schemas.openxmlformats.org/drawingml/2006/picture">
-                <pic:pic xmlns:pic="http://schemas.openxmlformats.org/drawingml/2006/picture">
-                  <pic:nvPicPr>
-                    <pic:cNvPr id="10" name="Sans titre.png"/>
+            <wp:docPr id="9" name="Image 9"/>
+            <wp:cNvGraphicFramePr>
+              <a:graphicFrameLocks xmlns:a="http://schemas.openxmlformats.org/drawingml/2006/main" noChangeAspect="1"/>
+            </wp:cNvGraphicFramePr>
+            <a:graphic xmlns:a="http://schemas.openxmlformats.org/drawingml/2006/main">
+              <a:graphicData uri="http://schemas.openxmlformats.org/drawingml/2006/picture">
+                <pic:pic xmlns:pic="http://schemas.openxmlformats.org/drawingml/2006/picture">
+                  <pic:nvPicPr>
+                    <pic:cNvPr id="9" name="Sans titre.png"/>
                     <pic:cNvPicPr/>
                   </pic:nvPicPr>
                   <pic:blipFill>
@@ -585,39 +463,51 @@
                   <pic:spPr>
                     <a:xfrm>
                       <a:off x="0" y="0"/>
-                      <a:ext cx="297142" cy="143928"/>
-                    </a:xfrm>
-                    <a:prstGeom prst="rect">
-                      <a:avLst/>
-                    </a:prstGeom>
-                  </pic:spPr>
-                </pic:pic>
-              </a:graphicData>
-            </a:graphic>
-          </wp:inline>
-        </w:drawing>
-      </w:r>
-    </w:p>
-    <w:p/>
-    <w:p>
+                      <a:ext cx="5722780" cy="3928104"/>
+                    </a:xfrm>
+                    <a:prstGeom prst="rect">
+                      <a:avLst/>
+                    </a:prstGeom>
+                  </pic:spPr>
+                </pic:pic>
+              </a:graphicData>
+            </a:graphic>
+          </wp:inline>
+        </w:drawing>
+      </w:r>
+    </w:p>
+    <w:p/>
+    <w:p>
+      <w:r>
+        <w:t xml:space="preserve">Renseigner l’adresse mail et </w:t>
+      </w:r>
+      <w:r>
+        <w:t>le mot</w:t>
+      </w:r>
+      <w:r>
+        <w:t xml:space="preserve"> de passe</w:t>
+      </w:r>
+      <w:r>
+        <w:t xml:space="preserve"> puis cliquez sur </w:t>
+      </w:r>
       <w:r>
         <w:rPr>
           <w:noProof/>
           <w:lang w:eastAsia="fr-FR"/>
         </w:rPr>
         <w:drawing>
-          <wp:inline distT="0" distB="0" distL="0" distR="0">
-            <wp:extent cx="4650006" cy="3204568"/>
+          <wp:inline distT="0" distB="0" distL="0" distR="0" wp14:anchorId="2C43E149" wp14:editId="43268A5B">
+            <wp:extent cx="275909" cy="133643"/>
             <wp:effectExtent l="0" t="0" r="0" b="0"/>
-            <wp:docPr id="11" name="Image 11"/>
-            <wp:cNvGraphicFramePr>
-              <a:graphicFrameLocks xmlns:a="http://schemas.openxmlformats.org/drawingml/2006/main" noChangeAspect="1"/>
-            </wp:cNvGraphicFramePr>
-            <a:graphic xmlns:a="http://schemas.openxmlformats.org/drawingml/2006/main">
-              <a:graphicData uri="http://schemas.openxmlformats.org/drawingml/2006/picture">
-                <pic:pic xmlns:pic="http://schemas.openxmlformats.org/drawingml/2006/picture">
-                  <pic:nvPicPr>
-                    <pic:cNvPr id="11" name="Sans titre.png"/>
+            <wp:docPr id="10" name="Image 10"/>
+            <wp:cNvGraphicFramePr>
+              <a:graphicFrameLocks xmlns:a="http://schemas.openxmlformats.org/drawingml/2006/main" noChangeAspect="1"/>
+            </wp:cNvGraphicFramePr>
+            <a:graphic xmlns:a="http://schemas.openxmlformats.org/drawingml/2006/main">
+              <a:graphicData uri="http://schemas.openxmlformats.org/drawingml/2006/picture">
+                <pic:pic xmlns:pic="http://schemas.openxmlformats.org/drawingml/2006/picture">
+                  <pic:nvPicPr>
+                    <pic:cNvPr id="10" name="Sans titre.png"/>
                     <pic:cNvPicPr/>
                   </pic:nvPicPr>
                   <pic:blipFill>
@@ -635,22 +525,17 @@
                   <pic:spPr>
                     <a:xfrm>
                       <a:off x="0" y="0"/>
-                      <a:ext cx="4658986" cy="3210757"/>
-                    </a:xfrm>
-                    <a:prstGeom prst="rect">
-                      <a:avLst/>
-                    </a:prstGeom>
-                  </pic:spPr>
-                </pic:pic>
-              </a:graphicData>
-            </a:graphic>
-          </wp:inline>
-        </w:drawing>
-      </w:r>
-    </w:p>
-    <w:p>
-      <w:r>
-        <w:t>Cliquez sur continue</w:t>
+                      <a:ext cx="297142" cy="143928"/>
+                    </a:xfrm>
+                    <a:prstGeom prst="rect">
+                      <a:avLst/>
+                    </a:prstGeom>
+                  </pic:spPr>
+                </pic:pic>
+              </a:graphicData>
+            </a:graphic>
+          </wp:inline>
+        </w:drawing>
       </w:r>
     </w:p>
     <w:p/>
@@ -661,18 +546,18 @@
           <w:lang w:eastAsia="fr-FR"/>
         </w:rPr>
         <w:drawing>
-          <wp:inline distT="0" distB="0" distL="0" distR="0">
-            <wp:extent cx="4680341" cy="3217734"/>
-            <wp:effectExtent l="0" t="0" r="6350" b="1905"/>
-            <wp:docPr id="12" name="Image 12"/>
-            <wp:cNvGraphicFramePr>
-              <a:graphicFrameLocks xmlns:a="http://schemas.openxmlformats.org/drawingml/2006/main" noChangeAspect="1"/>
-            </wp:cNvGraphicFramePr>
-            <a:graphic xmlns:a="http://schemas.openxmlformats.org/drawingml/2006/main">
-              <a:graphicData uri="http://schemas.openxmlformats.org/drawingml/2006/picture">
-                <pic:pic xmlns:pic="http://schemas.openxmlformats.org/drawingml/2006/picture">
-                  <pic:nvPicPr>
-                    <pic:cNvPr id="12" name="Sans titre.png"/>
+          <wp:inline distT="0" distB="0" distL="0" distR="0" wp14:anchorId="3896A0EC" wp14:editId="7C90CEE1">
+            <wp:extent cx="5680555" cy="3914775"/>
+            <wp:effectExtent l="0" t="0" r="0" b="0"/>
+            <wp:docPr id="11" name="Image 11"/>
+            <wp:cNvGraphicFramePr>
+              <a:graphicFrameLocks xmlns:a="http://schemas.openxmlformats.org/drawingml/2006/main" noChangeAspect="1"/>
+            </wp:cNvGraphicFramePr>
+            <a:graphic xmlns:a="http://schemas.openxmlformats.org/drawingml/2006/main">
+              <a:graphicData uri="http://schemas.openxmlformats.org/drawingml/2006/picture">
+                <pic:pic xmlns:pic="http://schemas.openxmlformats.org/drawingml/2006/picture">
+                  <pic:nvPicPr>
+                    <pic:cNvPr id="11" name="Sans titre.png"/>
                     <pic:cNvPicPr/>
                   </pic:nvPicPr>
                   <pic:blipFill>
@@ -690,23 +575,22 @@
                   <pic:spPr>
                     <a:xfrm>
                       <a:off x="0" y="0"/>
-                      <a:ext cx="4684845" cy="3220831"/>
-                    </a:xfrm>
-                    <a:prstGeom prst="rect">
-                      <a:avLst/>
-                    </a:prstGeom>
-                  </pic:spPr>
-                </pic:pic>
-              </a:graphicData>
-            </a:graphic>
-          </wp:inline>
-        </w:drawing>
-      </w:r>
-    </w:p>
-    <w:p/>
-    <w:p>
-      <w:r>
-        <w:t>Cliquer sur Finish</w:t>
+                      <a:ext cx="5699689" cy="3927961"/>
+                    </a:xfrm>
+                    <a:prstGeom prst="rect">
+                      <a:avLst/>
+                    </a:prstGeom>
+                  </pic:spPr>
+                </pic:pic>
+              </a:graphicData>
+            </a:graphic>
+          </wp:inline>
+        </w:drawing>
+      </w:r>
+    </w:p>
+    <w:p>
+      <w:r>
+        <w:t>Cliquez sur continue</w:t>
       </w:r>
     </w:p>
     <w:p/>
@@ -717,18 +601,18 @@
           <w:lang w:eastAsia="fr-FR"/>
         </w:rPr>
         <w:drawing>
-          <wp:inline distT="0" distB="0" distL="0" distR="0">
-            <wp:extent cx="4710677" cy="3225090"/>
-            <wp:effectExtent l="0" t="0" r="0" b="0"/>
-            <wp:docPr id="13" name="Image 13"/>
-            <wp:cNvGraphicFramePr>
-              <a:graphicFrameLocks xmlns:a="http://schemas.openxmlformats.org/drawingml/2006/main" noChangeAspect="1"/>
-            </wp:cNvGraphicFramePr>
-            <a:graphic xmlns:a="http://schemas.openxmlformats.org/drawingml/2006/main">
-              <a:graphicData uri="http://schemas.openxmlformats.org/drawingml/2006/picture">
-                <pic:pic xmlns:pic="http://schemas.openxmlformats.org/drawingml/2006/picture">
-                  <pic:nvPicPr>
-                    <pic:cNvPr id="13" name="Sans titre.png"/>
+          <wp:inline distT="0" distB="0" distL="0" distR="0" wp14:anchorId="246E4882" wp14:editId="3A1A71A7">
+            <wp:extent cx="5791199" cy="3981450"/>
+            <wp:effectExtent l="0" t="0" r="635" b="0"/>
+            <wp:docPr id="12" name="Image 12"/>
+            <wp:cNvGraphicFramePr>
+              <a:graphicFrameLocks xmlns:a="http://schemas.openxmlformats.org/drawingml/2006/main" noChangeAspect="1"/>
+            </wp:cNvGraphicFramePr>
+            <a:graphic xmlns:a="http://schemas.openxmlformats.org/drawingml/2006/main">
+              <a:graphicData uri="http://schemas.openxmlformats.org/drawingml/2006/picture">
+                <pic:pic xmlns:pic="http://schemas.openxmlformats.org/drawingml/2006/picture">
+                  <pic:nvPicPr>
+                    <pic:cNvPr id="12" name="Sans titre.png"/>
                     <pic:cNvPicPr/>
                   </pic:nvPicPr>
                   <pic:blipFill>
@@ -746,41 +630,44 @@
                   <pic:spPr>
                     <a:xfrm>
                       <a:off x="0" y="0"/>
-                      <a:ext cx="4717768" cy="3229945"/>
-                    </a:xfrm>
-                    <a:prstGeom prst="rect">
-                      <a:avLst/>
-                    </a:prstGeom>
-                  </pic:spPr>
-                </pic:pic>
-              </a:graphicData>
-            </a:graphic>
-          </wp:inline>
-        </w:drawing>
-      </w:r>
-    </w:p>
-    <w:p>
-      <w:r>
-        <w:t xml:space="preserve">Cliquez sur </w:t>
-      </w:r>
+                      <a:ext cx="5806162" cy="3991737"/>
+                    </a:xfrm>
+                    <a:prstGeom prst="rect">
+                      <a:avLst/>
+                    </a:prstGeom>
+                  </pic:spPr>
+                </pic:pic>
+              </a:graphicData>
+            </a:graphic>
+          </wp:inline>
+        </w:drawing>
+      </w:r>
+    </w:p>
+    <w:p>
+      <w:r>
+        <w:t>Cliquer sur Finish</w:t>
+      </w:r>
+    </w:p>
+    <w:p/>
+    <w:p>
       <w:r>
         <w:rPr>
           <w:noProof/>
           <w:lang w:eastAsia="fr-FR"/>
         </w:rPr>
         <w:drawing>
-          <wp:inline distT="0" distB="0" distL="0" distR="0">
-            <wp:extent cx="1022623" cy="177611"/>
-            <wp:effectExtent l="0" t="0" r="6350" b="0"/>
-            <wp:docPr id="14" name="Image 14"/>
-            <wp:cNvGraphicFramePr>
-              <a:graphicFrameLocks xmlns:a="http://schemas.openxmlformats.org/drawingml/2006/main" noChangeAspect="1"/>
-            </wp:cNvGraphicFramePr>
-            <a:graphic xmlns:a="http://schemas.openxmlformats.org/drawingml/2006/main">
-              <a:graphicData uri="http://schemas.openxmlformats.org/drawingml/2006/picture">
-                <pic:pic xmlns:pic="http://schemas.openxmlformats.org/drawingml/2006/picture">
-                  <pic:nvPicPr>
-                    <pic:cNvPr id="14" name="Sans titre.png"/>
+          <wp:inline distT="0" distB="0" distL="0" distR="0" wp14:anchorId="7FF1496E" wp14:editId="1F60D582">
+            <wp:extent cx="5759792" cy="3943350"/>
+            <wp:effectExtent l="0" t="0" r="0" b="0"/>
+            <wp:docPr id="13" name="Image 13"/>
+            <wp:cNvGraphicFramePr>
+              <a:graphicFrameLocks xmlns:a="http://schemas.openxmlformats.org/drawingml/2006/main" noChangeAspect="1"/>
+            </wp:cNvGraphicFramePr>
+            <a:graphic xmlns:a="http://schemas.openxmlformats.org/drawingml/2006/main">
+              <a:graphicData uri="http://schemas.openxmlformats.org/drawingml/2006/picture">
+                <pic:pic xmlns:pic="http://schemas.openxmlformats.org/drawingml/2006/picture">
+                  <pic:nvPicPr>
+                    <pic:cNvPr id="13" name="Sans titre.png"/>
                     <pic:cNvPicPr/>
                   </pic:nvPicPr>
                   <pic:blipFill>
@@ -798,17 +685,28 @@
                   <pic:spPr>
                     <a:xfrm>
                       <a:off x="0" y="0"/>
-                      <a:ext cx="1309655" cy="227463"/>
-                    </a:xfrm>
-                    <a:prstGeom prst="rect">
-                      <a:avLst/>
-                    </a:prstGeom>
-                  </pic:spPr>
-                </pic:pic>
-              </a:graphicData>
-            </a:graphic>
-          </wp:inline>
-        </w:drawing>
+                      <a:ext cx="5783776" cy="3959771"/>
+                    </a:xfrm>
+                    <a:prstGeom prst="rect">
+                      <a:avLst/>
+                    </a:prstGeom>
+                  </pic:spPr>
+                </pic:pic>
+              </a:graphicData>
+            </a:graphic>
+          </wp:inline>
+        </w:drawing>
+      </w:r>
+    </w:p>
+    <w:p>
+      <w:r>
+        <w:t>Cliquez sur</w:t>
+      </w:r>
+      <w:r>
+        <w:t xml:space="preserve"> « f8kgl/swr_power_meter »</w:t>
+      </w:r>
+      <w:r>
+        <w:t xml:space="preserve"> </w:t>
       </w:r>
     </w:p>
     <w:p>
@@ -817,10 +715,11 @@
           <w:noProof/>
           <w:lang w:eastAsia="fr-FR"/>
         </w:rPr>
-        <w:drawing>
-          <wp:inline distT="0" distB="0" distL="0" distR="0" wp14:anchorId="2D135F4F" wp14:editId="5B6B9853">
-            <wp:extent cx="4652606" cy="2907879"/>
-            <wp:effectExtent l="0" t="0" r="0" b="6985"/>
+        <w:lastRenderedPageBreak/>
+        <w:drawing>
+          <wp:inline distT="0" distB="0" distL="0" distR="0" wp14:anchorId="32DF6982" wp14:editId="62D12523">
+            <wp:extent cx="5730239" cy="3581400"/>
+            <wp:effectExtent l="0" t="0" r="4445" b="0"/>
             <wp:docPr id="15" name="Image 15"/>
             <wp:cNvGraphicFramePr>
               <a:graphicFrameLocks xmlns:a="http://schemas.openxmlformats.org/drawingml/2006/main" noChangeAspect="1"/>
@@ -841,7 +740,7 @@
                   <pic:spPr>
                     <a:xfrm>
                       <a:off x="0" y="0"/>
-                      <a:ext cx="4656141" cy="2910089"/>
+                      <a:ext cx="5748647" cy="3592905"/>
                     </a:xfrm>
                     <a:prstGeom prst="rect">
                       <a:avLst/>
@@ -865,7 +764,7 @@
           <w:lang w:eastAsia="fr-FR"/>
         </w:rPr>
         <w:drawing>
-          <wp:inline distT="0" distB="0" distL="0" distR="0">
+          <wp:inline distT="0" distB="0" distL="0" distR="0" wp14:anchorId="76DA03B4" wp14:editId="24CD1311">
             <wp:extent cx="1819529" cy="238158"/>
             <wp:effectExtent l="0" t="0" r="9525" b="9525"/>
             <wp:docPr id="16" name="Image 16"/>
@@ -914,9 +813,9 @@
           <w:lang w:eastAsia="fr-FR"/>
         </w:rPr>
         <w:drawing>
-          <wp:inline distT="0" distB="0" distL="0" distR="0" wp14:anchorId="2D714907" wp14:editId="11E32908">
-            <wp:extent cx="4645674" cy="2903546"/>
-            <wp:effectExtent l="0" t="0" r="2540" b="0"/>
+          <wp:inline distT="0" distB="0" distL="0" distR="0" wp14:anchorId="6A61449F" wp14:editId="6D7C9005">
+            <wp:extent cx="5746718" cy="3591698"/>
+            <wp:effectExtent l="0" t="0" r="6985" b="8890"/>
             <wp:docPr id="17" name="Image 17"/>
             <wp:cNvGraphicFramePr>
               <a:graphicFrameLocks xmlns:a="http://schemas.openxmlformats.org/drawingml/2006/main" noChangeAspect="1"/>
@@ -937,7 +836,7 @@
                   <pic:spPr>
                     <a:xfrm>
                       <a:off x="0" y="0"/>
-                      <a:ext cx="4648145" cy="2905090"/>
+                      <a:ext cx="5754693" cy="3596682"/>
                     </a:xfrm>
                     <a:prstGeom prst="rect">
                       <a:avLst/>
@@ -960,7 +859,7 @@
           <w:lang w:eastAsia="fr-FR"/>
         </w:rPr>
         <w:drawing>
-          <wp:inline distT="0" distB="0" distL="0" distR="0">
+          <wp:inline distT="0" distB="0" distL="0" distR="0" wp14:anchorId="7D43A542" wp14:editId="2727C5F8">
             <wp:extent cx="1143160" cy="238158"/>
             <wp:effectExtent l="0" t="0" r="0" b="9525"/>
             <wp:docPr id="18" name="Image 18"/>
@@ -1008,10 +907,11 @@
           <w:noProof/>
           <w:lang w:eastAsia="fr-FR"/>
         </w:rPr>
-        <w:drawing>
-          <wp:inline distT="0" distB="0" distL="0" distR="0">
-            <wp:extent cx="4684110" cy="3206901"/>
-            <wp:effectExtent l="0" t="0" r="2540" b="0"/>
+        <w:lastRenderedPageBreak/>
+        <w:drawing>
+          <wp:inline distT="0" distB="0" distL="0" distR="0" wp14:anchorId="3BE291A3" wp14:editId="5D681660">
+            <wp:extent cx="5739489" cy="3929449"/>
+            <wp:effectExtent l="0" t="0" r="0" b="0"/>
             <wp:docPr id="20" name="Image 20"/>
             <wp:cNvGraphicFramePr>
               <a:graphicFrameLocks xmlns:a="http://schemas.openxmlformats.org/drawingml/2006/main" noChangeAspect="1"/>
@@ -1038,19 +938,20 @@
                   <pic:spPr>
                     <a:xfrm>
                       <a:off x="0" y="0"/>
-                      <a:ext cx="4689158" cy="3210357"/>
-                    </a:xfrm>
-                    <a:prstGeom prst="rect">
-                      <a:avLst/>
-                    </a:prstGeom>
-                  </pic:spPr>
-                </pic:pic>
-              </a:graphicData>
-            </a:graphic>
-          </wp:inline>
-        </w:drawing>
-      </w:r>
-    </w:p>
+                      <a:ext cx="5766537" cy="3947967"/>
+                    </a:xfrm>
+                    <a:prstGeom prst="rect">
+                      <a:avLst/>
+                    </a:prstGeom>
+                  </pic:spPr>
+                </pic:pic>
+              </a:graphicData>
+            </a:graphic>
+          </wp:inline>
+        </w:drawing>
+      </w:r>
+    </w:p>
+    <w:p/>
     <w:p/>
     <w:p>
       <w:r>
@@ -1059,9 +960,9 @@
           <w:lang w:eastAsia="fr-FR"/>
         </w:rPr>
         <w:drawing>
-          <wp:inline distT="0" distB="0" distL="0" distR="0">
-            <wp:extent cx="4677940" cy="3215568"/>
-            <wp:effectExtent l="0" t="0" r="8890" b="4445"/>
+          <wp:inline distT="0" distB="0" distL="0" distR="0" wp14:anchorId="77E6BC55" wp14:editId="6583026B">
+            <wp:extent cx="5752431" cy="3954162"/>
+            <wp:effectExtent l="0" t="0" r="1270" b="8255"/>
             <wp:docPr id="22" name="Image 22"/>
             <wp:cNvGraphicFramePr>
               <a:graphicFrameLocks xmlns:a="http://schemas.openxmlformats.org/drawingml/2006/main" noChangeAspect="1"/>
@@ -1088,7 +989,7 @@
                   <pic:spPr>
                     <a:xfrm>
                       <a:off x="0" y="0"/>
-                      <a:ext cx="4689222" cy="3223323"/>
+                      <a:ext cx="5782329" cy="3974714"/>
                     </a:xfrm>
                     <a:prstGeom prst="rect">
                       <a:avLst/>
@@ -1108,10 +1009,11 @@
           <w:noProof/>
           <w:lang w:eastAsia="fr-FR"/>
         </w:rPr>
-        <w:drawing>
-          <wp:inline distT="0" distB="0" distL="0" distR="0">
-            <wp:extent cx="4685323" cy="3202567"/>
-            <wp:effectExtent l="0" t="0" r="1270" b="0"/>
+        <w:lastRenderedPageBreak/>
+        <w:drawing>
+          <wp:inline distT="0" distB="0" distL="0" distR="0" wp14:anchorId="07F9EA88" wp14:editId="628E3BF1">
+            <wp:extent cx="5700537" cy="3896498"/>
+            <wp:effectExtent l="0" t="0" r="0" b="8890"/>
             <wp:docPr id="24" name="Image 24"/>
             <wp:cNvGraphicFramePr>
               <a:graphicFrameLocks xmlns:a="http://schemas.openxmlformats.org/drawingml/2006/main" noChangeAspect="1"/>
@@ -1138,24 +1040,645 @@
                   <pic:spPr>
                     <a:xfrm>
                       <a:off x="0" y="0"/>
-                      <a:ext cx="4688445" cy="3204701"/>
-                    </a:xfrm>
-                    <a:prstGeom prst="rect">
-                      <a:avLst/>
-                    </a:prstGeom>
-                  </pic:spPr>
-                </pic:pic>
-              </a:graphicData>
-            </a:graphic>
-          </wp:inline>
-        </w:drawing>
-      </w:r>
-    </w:p>
-    <w:p/>
+                      <a:ext cx="5718973" cy="3909099"/>
+                    </a:xfrm>
+                    <a:prstGeom prst="rect">
+                      <a:avLst/>
+                    </a:prstGeom>
+                  </pic:spPr>
+                </pic:pic>
+              </a:graphicData>
+            </a:graphic>
+          </wp:inline>
+        </w:drawing>
+      </w:r>
+    </w:p>
+    <w:p/>
+    <w:p>
+      <w:proofErr w:type="gramStart"/>
+      <w:r>
+        <w:t>Tous  les</w:t>
+      </w:r>
+      <w:proofErr w:type="gramEnd"/>
+      <w:r>
+        <w:t xml:space="preserve"> fichiers du serveur ont été récupérer et mis dans le répertoire   </w:t>
+      </w:r>
+    </w:p>
+    <w:p>
+      <w:r>
+        <w:t>C:\</w:t>
+      </w:r>
+      <w:r>
+        <w:t>............</w:t>
+      </w:r>
+      <w:r>
+        <w:t>\Documents\GitHub\swr_power_meter</w:t>
+      </w:r>
+    </w:p>
+    <w:p/>
+    <w:p/>
+    <w:p/>
+    <w:p/>
+    <w:p/>
+    <w:p/>
+    <w:p/>
+    <w:p/>
+    <w:p/>
+    <w:p/>
+    <w:p/>
+    <w:p/>
+    <w:p/>
+    <w:p/>
+    <w:p/>
+    <w:p/>
+    <w:p>
+      <w:r>
+        <w:t xml:space="preserve">Récupération des fichiers du </w:t>
+      </w:r>
+      <w:r>
+        <w:t>serveur suite</w:t>
+      </w:r>
+      <w:r>
+        <w:t xml:space="preserve"> a un post </w:t>
+      </w:r>
+    </w:p>
+    <w:p>
+      <w:r>
+        <w:t xml:space="preserve">Cliquer sur l’icône  </w:t>
+      </w:r>
+      <w:r>
+        <w:rPr>
+          <w:noProof/>
+        </w:rPr>
+        <w:drawing>
+          <wp:inline distT="0" distB="0" distL="0" distR="0" wp14:anchorId="5E14DFCD" wp14:editId="5B4B4C2A">
+            <wp:extent cx="432641" cy="363603"/>
+            <wp:effectExtent l="0" t="0" r="5715" b="0"/>
+            <wp:docPr id="2" name="Image 2"/>
+            <wp:cNvGraphicFramePr>
+              <a:graphicFrameLocks xmlns:a="http://schemas.openxmlformats.org/drawingml/2006/main" noChangeAspect="1"/>
+            </wp:cNvGraphicFramePr>
+            <a:graphic xmlns:a="http://schemas.openxmlformats.org/drawingml/2006/main">
+              <a:graphicData uri="http://schemas.openxmlformats.org/drawingml/2006/picture">
+                <pic:pic xmlns:pic="http://schemas.openxmlformats.org/drawingml/2006/picture">
+                  <pic:nvPicPr>
+                    <pic:cNvPr id="2" name="Sans titre.png"/>
+                    <pic:cNvPicPr/>
+                  </pic:nvPicPr>
+                  <pic:blipFill>
+                    <a:blip r:embed="rId26">
+                      <a:extLst>
+                        <a:ext uri="{28A0092B-C50C-407E-A947-70E740481C1C}">
+                          <a14:useLocalDpi xmlns:a14="http://schemas.microsoft.com/office/drawing/2010/main" val="0"/>
+                        </a:ext>
+                      </a:extLst>
+                    </a:blip>
+                    <a:stretch>
+                      <a:fillRect/>
+                    </a:stretch>
+                  </pic:blipFill>
+                  <pic:spPr>
+                    <a:xfrm>
+                      <a:off x="0" y="0"/>
+                      <a:ext cx="443791" cy="372974"/>
+                    </a:xfrm>
+                    <a:prstGeom prst="rect">
+                      <a:avLst/>
+                    </a:prstGeom>
+                  </pic:spPr>
+                </pic:pic>
+              </a:graphicData>
+            </a:graphic>
+          </wp:inline>
+        </w:drawing>
+      </w:r>
+    </w:p>
+    <w:p>
+      <w:r>
+        <w:t xml:space="preserve">Attendre quelque seconde ou cliquer sur </w:t>
+      </w:r>
+      <w:r>
+        <w:rPr>
+          <w:noProof/>
+        </w:rPr>
+        <w:drawing>
+          <wp:inline distT="0" distB="0" distL="0" distR="0" wp14:anchorId="11F3D239" wp14:editId="3CE3F250">
+            <wp:extent cx="953877" cy="189131"/>
+            <wp:effectExtent l="0" t="0" r="0" b="1905"/>
+            <wp:docPr id="23" name="Image 23"/>
+            <wp:cNvGraphicFramePr>
+              <a:graphicFrameLocks xmlns:a="http://schemas.openxmlformats.org/drawingml/2006/main" noChangeAspect="1"/>
+            </wp:cNvGraphicFramePr>
+            <a:graphic xmlns:a="http://schemas.openxmlformats.org/drawingml/2006/main">
+              <a:graphicData uri="http://schemas.openxmlformats.org/drawingml/2006/picture">
+                <pic:pic xmlns:pic="http://schemas.openxmlformats.org/drawingml/2006/picture">
+                  <pic:nvPicPr>
+                    <pic:cNvPr id="23" name="Sans titre.png"/>
+                    <pic:cNvPicPr/>
+                  </pic:nvPicPr>
+                  <pic:blipFill>
+                    <a:blip r:embed="rId27">
+                      <a:extLst>
+                        <a:ext uri="{28A0092B-C50C-407E-A947-70E740481C1C}">
+                          <a14:useLocalDpi xmlns:a14="http://schemas.microsoft.com/office/drawing/2010/main" val="0"/>
+                        </a:ext>
+                      </a:extLst>
+                    </a:blip>
+                    <a:stretch>
+                      <a:fillRect/>
+                    </a:stretch>
+                  </pic:blipFill>
+                  <pic:spPr>
+                    <a:xfrm flipV="1">
+                      <a:off x="0" y="0"/>
+                      <a:ext cx="1031514" cy="204525"/>
+                    </a:xfrm>
+                    <a:prstGeom prst="rect">
+                      <a:avLst/>
+                    </a:prstGeom>
+                  </pic:spPr>
+                </pic:pic>
+              </a:graphicData>
+            </a:graphic>
+          </wp:inline>
+        </w:drawing>
+      </w:r>
+    </w:p>
+    <w:p>
+      <w:r>
+        <w:rPr>
+          <w:noProof/>
+        </w:rPr>
+        <w:drawing>
+          <wp:inline distT="0" distB="0" distL="0" distR="0" wp14:anchorId="2D2BE0EC" wp14:editId="715B6D10">
+            <wp:extent cx="5759450" cy="3978910"/>
+            <wp:effectExtent l="0" t="0" r="0" b="2540"/>
+            <wp:docPr id="14" name="Image 14"/>
+            <wp:cNvGraphicFramePr>
+              <a:graphicFrameLocks xmlns:a="http://schemas.openxmlformats.org/drawingml/2006/main" noChangeAspect="1"/>
+            </wp:cNvGraphicFramePr>
+            <a:graphic xmlns:a="http://schemas.openxmlformats.org/drawingml/2006/main">
+              <a:graphicData uri="http://schemas.openxmlformats.org/drawingml/2006/picture">
+                <pic:pic xmlns:pic="http://schemas.openxmlformats.org/drawingml/2006/picture">
+                  <pic:nvPicPr>
+                    <pic:cNvPr id="14" name="Sans titre.png"/>
+                    <pic:cNvPicPr/>
+                  </pic:nvPicPr>
+                  <pic:blipFill>
+                    <a:blip r:embed="rId28">
+                      <a:extLst>
+                        <a:ext uri="{28A0092B-C50C-407E-A947-70E740481C1C}">
+                          <a14:useLocalDpi xmlns:a14="http://schemas.microsoft.com/office/drawing/2010/main" val="0"/>
+                        </a:ext>
+                      </a:extLst>
+                    </a:blip>
+                    <a:stretch>
+                      <a:fillRect/>
+                    </a:stretch>
+                  </pic:blipFill>
+                  <pic:spPr>
+                    <a:xfrm>
+                      <a:off x="0" y="0"/>
+                      <a:ext cx="5759450" cy="3978910"/>
+                    </a:xfrm>
+                    <a:prstGeom prst="rect">
+                      <a:avLst/>
+                    </a:prstGeom>
+                  </pic:spPr>
+                </pic:pic>
+              </a:graphicData>
+            </a:graphic>
+          </wp:inline>
+        </w:drawing>
+      </w:r>
+    </w:p>
+    <w:p>
+      <w:r>
+        <w:t>Cliquer</w:t>
+      </w:r>
+      <w:r>
+        <w:t xml:space="preserve"> sur </w:t>
+      </w:r>
+      <w:r>
+        <w:rPr>
+          <w:noProof/>
+        </w:rPr>
+        <w:drawing>
+          <wp:inline distT="0" distB="0" distL="0" distR="0" wp14:anchorId="7E1AE37B" wp14:editId="6895E3DC">
+            <wp:extent cx="953877" cy="189131"/>
+            <wp:effectExtent l="0" t="0" r="0" b="1905"/>
+            <wp:docPr id="25" name="Image 25"/>
+            <wp:cNvGraphicFramePr>
+              <a:graphicFrameLocks xmlns:a="http://schemas.openxmlformats.org/drawingml/2006/main" noChangeAspect="1"/>
+            </wp:cNvGraphicFramePr>
+            <a:graphic xmlns:a="http://schemas.openxmlformats.org/drawingml/2006/main">
+              <a:graphicData uri="http://schemas.openxmlformats.org/drawingml/2006/picture">
+                <pic:pic xmlns:pic="http://schemas.openxmlformats.org/drawingml/2006/picture">
+                  <pic:nvPicPr>
+                    <pic:cNvPr id="23" name="Sans titre.png"/>
+                    <pic:cNvPicPr/>
+                  </pic:nvPicPr>
+                  <pic:blipFill>
+                    <a:blip r:embed="rId27">
+                      <a:extLst>
+                        <a:ext uri="{28A0092B-C50C-407E-A947-70E740481C1C}">
+                          <a14:useLocalDpi xmlns:a14="http://schemas.microsoft.com/office/drawing/2010/main" val="0"/>
+                        </a:ext>
+                      </a:extLst>
+                    </a:blip>
+                    <a:stretch>
+                      <a:fillRect/>
+                    </a:stretch>
+                  </pic:blipFill>
+                  <pic:spPr>
+                    <a:xfrm flipV="1">
+                      <a:off x="0" y="0"/>
+                      <a:ext cx="1031514" cy="204525"/>
+                    </a:xfrm>
+                    <a:prstGeom prst="rect">
+                      <a:avLst/>
+                    </a:prstGeom>
+                  </pic:spPr>
+                </pic:pic>
+              </a:graphicData>
+            </a:graphic>
+          </wp:inline>
+        </w:drawing>
+      </w:r>
+    </w:p>
+    <w:p/>
+    <w:p>
+      <w:r>
+        <w:rPr>
+          <w:noProof/>
+        </w:rPr>
+        <w:lastRenderedPageBreak/>
+        <w:drawing>
+          <wp:inline distT="0" distB="0" distL="0" distR="0" wp14:anchorId="27D75AA1" wp14:editId="385F1F37">
+            <wp:extent cx="5759450" cy="3999230"/>
+            <wp:effectExtent l="0" t="0" r="0" b="1270"/>
+            <wp:docPr id="21" name="Image 21"/>
+            <wp:cNvGraphicFramePr>
+              <a:graphicFrameLocks xmlns:a="http://schemas.openxmlformats.org/drawingml/2006/main" noChangeAspect="1"/>
+            </wp:cNvGraphicFramePr>
+            <a:graphic xmlns:a="http://schemas.openxmlformats.org/drawingml/2006/main">
+              <a:graphicData uri="http://schemas.openxmlformats.org/drawingml/2006/picture">
+                <pic:pic xmlns:pic="http://schemas.openxmlformats.org/drawingml/2006/picture">
+                  <pic:nvPicPr>
+                    <pic:cNvPr id="21" name="Sans titre.png"/>
+                    <pic:cNvPicPr/>
+                  </pic:nvPicPr>
+                  <pic:blipFill>
+                    <a:blip r:embed="rId29">
+                      <a:extLst>
+                        <a:ext uri="{28A0092B-C50C-407E-A947-70E740481C1C}">
+                          <a14:useLocalDpi xmlns:a14="http://schemas.microsoft.com/office/drawing/2010/main" val="0"/>
+                        </a:ext>
+                      </a:extLst>
+                    </a:blip>
+                    <a:stretch>
+                      <a:fillRect/>
+                    </a:stretch>
+                  </pic:blipFill>
+                  <pic:spPr>
+                    <a:xfrm>
+                      <a:off x="0" y="0"/>
+                      <a:ext cx="5759450" cy="3999230"/>
+                    </a:xfrm>
+                    <a:prstGeom prst="rect">
+                      <a:avLst/>
+                    </a:prstGeom>
+                  </pic:spPr>
+                </pic:pic>
+              </a:graphicData>
+            </a:graphic>
+          </wp:inline>
+        </w:drawing>
+      </w:r>
+    </w:p>
+    <w:p/>
+    <w:p/>
+    <w:p/>
+    <w:p/>
+    <w:p/>
+    <w:p/>
+    <w:p/>
+    <w:p/>
+    <w:p/>
+    <w:p/>
+    <w:p/>
+    <w:p/>
+    <w:p/>
+    <w:p/>
+    <w:p/>
+    <w:p/>
+    <w:p/>
+    <w:p/>
+    <w:p>
+      <w:r>
+        <w:lastRenderedPageBreak/>
+        <w:t xml:space="preserve">Pour l’envoie de fichier sur le serveur </w:t>
+      </w:r>
+    </w:p>
+    <w:p>
+      <w:r>
+        <w:t xml:space="preserve">Cliquer sur l’icône  </w:t>
+      </w:r>
+      <w:r>
+        <w:rPr>
+          <w:noProof/>
+        </w:rPr>
+        <w:drawing>
+          <wp:inline distT="0" distB="0" distL="0" distR="0" wp14:anchorId="22383E13" wp14:editId="62B211C7">
+            <wp:extent cx="432641" cy="363603"/>
+            <wp:effectExtent l="0" t="0" r="5715" b="0"/>
+            <wp:docPr id="19" name="Image 19"/>
+            <wp:cNvGraphicFramePr>
+              <a:graphicFrameLocks xmlns:a="http://schemas.openxmlformats.org/drawingml/2006/main" noChangeAspect="1"/>
+            </wp:cNvGraphicFramePr>
+            <a:graphic xmlns:a="http://schemas.openxmlformats.org/drawingml/2006/main">
+              <a:graphicData uri="http://schemas.openxmlformats.org/drawingml/2006/picture">
+                <pic:pic xmlns:pic="http://schemas.openxmlformats.org/drawingml/2006/picture">
+                  <pic:nvPicPr>
+                    <pic:cNvPr id="2" name="Sans titre.png"/>
+                    <pic:cNvPicPr/>
+                  </pic:nvPicPr>
+                  <pic:blipFill>
+                    <a:blip r:embed="rId26">
+                      <a:extLst>
+                        <a:ext uri="{28A0092B-C50C-407E-A947-70E740481C1C}">
+                          <a14:useLocalDpi xmlns:a14="http://schemas.microsoft.com/office/drawing/2010/main" val="0"/>
+                        </a:ext>
+                      </a:extLst>
+                    </a:blip>
+                    <a:stretch>
+                      <a:fillRect/>
+                    </a:stretch>
+                  </pic:blipFill>
+                  <pic:spPr>
+                    <a:xfrm>
+                      <a:off x="0" y="0"/>
+                      <a:ext cx="443791" cy="372974"/>
+                    </a:xfrm>
+                    <a:prstGeom prst="rect">
+                      <a:avLst/>
+                    </a:prstGeom>
+                  </pic:spPr>
+                </pic:pic>
+              </a:graphicData>
+            </a:graphic>
+          </wp:inline>
+        </w:drawing>
+      </w:r>
+    </w:p>
+    <w:p>
+      <w:r>
+        <w:rPr>
+          <w:noProof/>
+        </w:rPr>
+        <w:drawing>
+          <wp:inline distT="0" distB="0" distL="0" distR="0" wp14:anchorId="7993DDDF" wp14:editId="3580A0DF">
+            <wp:extent cx="5759450" cy="4011930"/>
+            <wp:effectExtent l="0" t="0" r="0" b="7620"/>
+            <wp:docPr id="26" name="Image 26"/>
+            <wp:cNvGraphicFramePr>
+              <a:graphicFrameLocks xmlns:a="http://schemas.openxmlformats.org/drawingml/2006/main" noChangeAspect="1"/>
+            </wp:cNvGraphicFramePr>
+            <a:graphic xmlns:a="http://schemas.openxmlformats.org/drawingml/2006/main">
+              <a:graphicData uri="http://schemas.openxmlformats.org/drawingml/2006/picture">
+                <pic:pic xmlns:pic="http://schemas.openxmlformats.org/drawingml/2006/picture">
+                  <pic:nvPicPr>
+                    <pic:cNvPr id="26" name="Sans titre.png"/>
+                    <pic:cNvPicPr/>
+                  </pic:nvPicPr>
+                  <pic:blipFill>
+                    <a:blip r:embed="rId30">
+                      <a:extLst>
+                        <a:ext uri="{28A0092B-C50C-407E-A947-70E740481C1C}">
+                          <a14:useLocalDpi xmlns:a14="http://schemas.microsoft.com/office/drawing/2010/main" val="0"/>
+                        </a:ext>
+                      </a:extLst>
+                    </a:blip>
+                    <a:stretch>
+                      <a:fillRect/>
+                    </a:stretch>
+                  </pic:blipFill>
+                  <pic:spPr>
+                    <a:xfrm>
+                      <a:off x="0" y="0"/>
+                      <a:ext cx="5759450" cy="4011930"/>
+                    </a:xfrm>
+                    <a:prstGeom prst="rect">
+                      <a:avLst/>
+                    </a:prstGeom>
+                  </pic:spPr>
+                </pic:pic>
+              </a:graphicData>
+            </a:graphic>
+          </wp:inline>
+        </w:drawing>
+      </w:r>
+    </w:p>
+    <w:p>
+      <w:r>
+        <w:t xml:space="preserve">Dans la première partie </w:t>
+      </w:r>
+      <w:r>
+        <w:t>à gauche</w:t>
+      </w:r>
+      <w:r>
+        <w:t xml:space="preserve"> </w:t>
+      </w:r>
+      <w:r>
+        <w:t>(partie</w:t>
+      </w:r>
+      <w:r>
+        <w:t xml:space="preserve"> </w:t>
+      </w:r>
+      <w:r>
+        <w:t>haute) vous</w:t>
+      </w:r>
+      <w:r>
+        <w:t xml:space="preserve"> trouverez les fichiers </w:t>
+      </w:r>
+      <w:r>
+        <w:t>qui ont</w:t>
+      </w:r>
+      <w:r>
+        <w:t xml:space="preserve"> été modifier et qui sont en attente de livraison sur le serveur</w:t>
+      </w:r>
+    </w:p>
+    <w:p>
+      <w:r>
+        <w:t>Dans la partie basse o</w:t>
+      </w:r>
+      <w:r>
+        <w:t>ù</w:t>
+      </w:r>
+      <w:r>
+        <w:t xml:space="preserve"> il est marqué Summary </w:t>
+      </w:r>
+      <w:r>
+        <w:t xml:space="preserve">(required) devra être marque le nom que l’on donne au post </w:t>
+      </w:r>
+    </w:p>
+    <w:p>
+      <w:r>
+        <w:t xml:space="preserve">La case description comme sont nom l’indique servira pour decrire le motif de l’envoie les modification faites </w:t>
+      </w:r>
+      <w:proofErr w:type="gramStart"/>
+      <w:r>
+        <w:t>etc….</w:t>
+      </w:r>
+      <w:proofErr w:type="gramEnd"/>
+      <w:r>
+        <w:t>.</w:t>
+      </w:r>
+    </w:p>
+    <w:p>
+      <w:r>
+        <w:lastRenderedPageBreak/>
+        <w:t xml:space="preserve">Une fois ces éléments renseigner cliquer sur Commit to master </w:t>
+      </w:r>
+      <w:r>
+        <w:rPr>
+          <w:noProof/>
+        </w:rPr>
+        <w:drawing>
+          <wp:inline distT="0" distB="0" distL="0" distR="0" wp14:anchorId="5B623E31" wp14:editId="2A91E26A">
+            <wp:extent cx="5759450" cy="3995420"/>
+            <wp:effectExtent l="0" t="0" r="0" b="5080"/>
+            <wp:docPr id="27" name="Image 27"/>
+            <wp:cNvGraphicFramePr>
+              <a:graphicFrameLocks xmlns:a="http://schemas.openxmlformats.org/drawingml/2006/main" noChangeAspect="1"/>
+            </wp:cNvGraphicFramePr>
+            <a:graphic xmlns:a="http://schemas.openxmlformats.org/drawingml/2006/main">
+              <a:graphicData uri="http://schemas.openxmlformats.org/drawingml/2006/picture">
+                <pic:pic xmlns:pic="http://schemas.openxmlformats.org/drawingml/2006/picture">
+                  <pic:nvPicPr>
+                    <pic:cNvPr id="27" name="Sans titre.png"/>
+                    <pic:cNvPicPr/>
+                  </pic:nvPicPr>
+                  <pic:blipFill>
+                    <a:blip r:embed="rId31">
+                      <a:extLst>
+                        <a:ext uri="{28A0092B-C50C-407E-A947-70E740481C1C}">
+                          <a14:useLocalDpi xmlns:a14="http://schemas.microsoft.com/office/drawing/2010/main" val="0"/>
+                        </a:ext>
+                      </a:extLst>
+                    </a:blip>
+                    <a:stretch>
+                      <a:fillRect/>
+                    </a:stretch>
+                  </pic:blipFill>
+                  <pic:spPr>
+                    <a:xfrm>
+                      <a:off x="0" y="0"/>
+                      <a:ext cx="5759450" cy="3995420"/>
+                    </a:xfrm>
+                    <a:prstGeom prst="rect">
+                      <a:avLst/>
+                    </a:prstGeom>
+                  </pic:spPr>
+                </pic:pic>
+              </a:graphicData>
+            </a:graphic>
+          </wp:inline>
+        </w:drawing>
+      </w:r>
+    </w:p>
+    <w:p>
+      <w:r>
+        <w:t>Puis cliquer sur Push origin en haut a droite de la fenetre</w:t>
+      </w:r>
+    </w:p>
+    <w:p/>
+    <w:p>
+      <w:r>
+        <w:t xml:space="preserve">Attendre quelque seconde ou minutes en fonction du nombre de fichiers </w:t>
+      </w:r>
+      <w:proofErr w:type="gramStart"/>
+      <w:r>
+        <w:t>a</w:t>
+      </w:r>
+      <w:proofErr w:type="gramEnd"/>
+      <w:r>
+        <w:t xml:space="preserve"> poster</w:t>
+      </w:r>
+    </w:p>
+    <w:p/>
+    <w:p>
+      <w:r>
+        <w:rPr>
+          <w:noProof/>
+        </w:rPr>
+        <w:lastRenderedPageBreak/>
+        <w:drawing>
+          <wp:inline distT="0" distB="0" distL="0" distR="0" wp14:anchorId="1F6F1597" wp14:editId="58D14974">
+            <wp:extent cx="5759450" cy="4007485"/>
+            <wp:effectExtent l="0" t="0" r="0" b="0"/>
+            <wp:docPr id="28" name="Image 28"/>
+            <wp:cNvGraphicFramePr>
+              <a:graphicFrameLocks xmlns:a="http://schemas.openxmlformats.org/drawingml/2006/main" noChangeAspect="1"/>
+            </wp:cNvGraphicFramePr>
+            <a:graphic xmlns:a="http://schemas.openxmlformats.org/drawingml/2006/main">
+              <a:graphicData uri="http://schemas.openxmlformats.org/drawingml/2006/picture">
+                <pic:pic xmlns:pic="http://schemas.openxmlformats.org/drawingml/2006/picture">
+                  <pic:nvPicPr>
+                    <pic:cNvPr id="28" name="Sans titre.png"/>
+                    <pic:cNvPicPr/>
+                  </pic:nvPicPr>
+                  <pic:blipFill>
+                    <a:blip r:embed="rId32">
+                      <a:extLst>
+                        <a:ext uri="{28A0092B-C50C-407E-A947-70E740481C1C}">
+                          <a14:useLocalDpi xmlns:a14="http://schemas.microsoft.com/office/drawing/2010/main" val="0"/>
+                        </a:ext>
+                      </a:extLst>
+                    </a:blip>
+                    <a:stretch>
+                      <a:fillRect/>
+                    </a:stretch>
+                  </pic:blipFill>
+                  <pic:spPr>
+                    <a:xfrm>
+                      <a:off x="0" y="0"/>
+                      <a:ext cx="5759450" cy="4007485"/>
+                    </a:xfrm>
+                    <a:prstGeom prst="rect">
+                      <a:avLst/>
+                    </a:prstGeom>
+                  </pic:spPr>
+                </pic:pic>
+              </a:graphicData>
+            </a:graphic>
+          </wp:inline>
+        </w:drawing>
+      </w:r>
+    </w:p>
+    <w:p>
+      <w:r>
+        <w:t xml:space="preserve">Fermer la fenetre </w:t>
+      </w:r>
+    </w:p>
+    <w:p/>
+    <w:p>
+      <w:r>
+        <w:t xml:space="preserve">Votre serveur est </w:t>
+      </w:r>
+      <w:proofErr w:type="gramStart"/>
+      <w:r>
+        <w:t>a</w:t>
+      </w:r>
+      <w:proofErr w:type="gramEnd"/>
+      <w:r>
+        <w:t xml:space="preserve"> jour</w:t>
+      </w:r>
+    </w:p>
     <w:p/>
     <w:sectPr>
       <w:pgSz w:w="11906" w:h="16838"/>
-      <w:pgMar w:top="1417" w:right="1417" w:bottom="1417" w:left="1417" w:header="708" w:footer="708" w:gutter="0"/>
+      <w:pgMar w:top="1134" w:right="1418" w:bottom="1134" w:left="1418" w:header="709" w:footer="709" w:gutter="0"/>
       <w:cols w:space="708"/>
       <w:docGrid w:linePitch="360"/>
     </w:sectPr>
@@ -1164,7 +1687,7 @@
 </file>
 
 <file path=word/endnotes.xml><?xml version="1.0" encoding="utf-8"?>
-<w:endnotes xmlns:wpc="http://schemas.microsoft.com/office/word/2010/wordprocessingCanvas" xmlns:mc="http://schemas.openxmlformats.org/markup-compatibility/2006" xmlns:o="urn:schemas-microsoft-com:office:office" xmlns:r="http://schemas.openxmlformats.org/officeDocument/2006/relationships" xmlns:m="http://schemas.openxmlformats.org/officeDocument/2006/math" xmlns:v="urn:schemas-microsoft-com:vml" xmlns:wp14="http://schemas.microsoft.com/office/word/2010/wordprocessingDrawing" xmlns:wp="http://schemas.openxmlformats.org/drawingml/2006/wordprocessingDrawing" xmlns:w10="urn:schemas-microsoft-com:office:word" xmlns:w="http://schemas.openxmlformats.org/wordprocessingml/2006/main" xmlns:w14="http://schemas.microsoft.com/office/word/2010/wordml" xmlns:w15="http://schemas.microsoft.com/office/word/2012/wordml" xmlns:wpg="http://schemas.microsoft.com/office/word/2010/wordprocessingGroup" xmlns:wpi="http://schemas.microsoft.com/office/word/2010/wordprocessingInk" xmlns:wne="http://schemas.microsoft.com/office/word/2006/wordml" xmlns:wps="http://schemas.microsoft.com/office/word/2010/wordprocessingShape" mc:Ignorable="w14 w15 wp14">
+<w:endnotes xmlns:wpc="http://schemas.microsoft.com/office/word/2010/wordprocessingCanvas" xmlns:cx="http://schemas.microsoft.com/office/drawing/2014/chartex" xmlns:cx1="http://schemas.microsoft.com/office/drawing/2015/9/8/chartex" xmlns:cx2="http://schemas.microsoft.com/office/drawing/2015/10/21/chartex" xmlns:cx3="http://schemas.microsoft.com/office/drawing/2016/5/9/chartex" xmlns:cx4="http://schemas.microsoft.com/office/drawing/2016/5/10/chartex" xmlns:cx5="http://schemas.microsoft.com/office/drawing/2016/5/11/chartex" xmlns:cx6="http://schemas.microsoft.com/office/drawing/2016/5/12/chartex" xmlns:cx7="http://schemas.microsoft.com/office/drawing/2016/5/13/chartex" xmlns:cx8="http://schemas.microsoft.com/office/drawing/2016/5/14/chartex" xmlns:mc="http://schemas.openxmlformats.org/markup-compatibility/2006" xmlns:aink="http://schemas.microsoft.com/office/drawing/2016/ink" xmlns:am3d="http://schemas.microsoft.com/office/drawing/2017/model3d" xmlns:o="urn:schemas-microsoft-com:office:office" xmlns:r="http://schemas.openxmlformats.org/officeDocument/2006/relationships" xmlns:m="http://schemas.openxmlformats.org/officeDocument/2006/math" xmlns:v="urn:schemas-microsoft-com:vml" xmlns:wp14="http://schemas.microsoft.com/office/word/2010/wordprocessingDrawing" xmlns:wp="http://schemas.openxmlformats.org/drawingml/2006/wordprocessingDrawing" xmlns:w10="urn:schemas-microsoft-com:office:word" xmlns:w="http://schemas.openxmlformats.org/wordprocessingml/2006/main" xmlns:w14="http://schemas.microsoft.com/office/word/2010/wordml" xmlns:w15="http://schemas.microsoft.com/office/word/2012/wordml" xmlns:w16cex="http://schemas.microsoft.com/office/word/2018/wordml/cex" xmlns:w16cid="http://schemas.microsoft.com/office/word/2016/wordml/cid" xmlns:w16="http://schemas.microsoft.com/office/word/2018/wordml" xmlns:w16se="http://schemas.microsoft.com/office/word/2015/wordml/symex" xmlns:wpg="http://schemas.microsoft.com/office/word/2010/wordprocessingGroup" xmlns:wpi="http://schemas.microsoft.com/office/word/2010/wordprocessingInk" xmlns:wne="http://schemas.microsoft.com/office/word/2006/wordml" xmlns:wps="http://schemas.microsoft.com/office/word/2010/wordprocessingShape" mc:Ignorable="w14 w15 w16se w16cid w16 w16cex wp14">
   <w:endnote w:type="separator" w:id="-1">
     <w:p>
       <w:pPr>
@@ -1189,7 +1712,7 @@
 </file>
 
 <file path=word/footnotes.xml><?xml version="1.0" encoding="utf-8"?>
-<w:footnotes xmlns:wpc="http://schemas.microsoft.com/office/word/2010/wordprocessingCanvas" xmlns:mc="http://schemas.openxmlformats.org/markup-compatibility/2006" xmlns:o="urn:schemas-microsoft-com:office:office" xmlns:r="http://schemas.openxmlformats.org/officeDocument/2006/relationships" xmlns:m="http://schemas.openxmlformats.org/officeDocument/2006/math" xmlns:v="urn:schemas-microsoft-com:vml" xmlns:wp14="http://schemas.microsoft.com/office/word/2010/wordprocessingDrawing" xmlns:wp="http://schemas.openxmlformats.org/drawingml/2006/wordprocessingDrawing" xmlns:w10="urn:schemas-microsoft-com:office:word" xmlns:w="http://schemas.openxmlformats.org/wordprocessingml/2006/main" xmlns:w14="http://schemas.microsoft.com/office/word/2010/wordml" xmlns:w15="http://schemas.microsoft.com/office/word/2012/wordml" xmlns:wpg="http://schemas.microsoft.com/office/word/2010/wordprocessingGroup" xmlns:wpi="http://schemas.microsoft.com/office/word/2010/wordprocessingInk" xmlns:wne="http://schemas.microsoft.com/office/word/2006/wordml" xmlns:wps="http://schemas.microsoft.com/office/word/2010/wordprocessingShape" mc:Ignorable="w14 w15 wp14">
+<w:footnotes xmlns:wpc="http://schemas.microsoft.com/office/word/2010/wordprocessingCanvas" xmlns:cx="http://schemas.microsoft.com/office/drawing/2014/chartex" xmlns:cx1="http://schemas.microsoft.com/office/drawing/2015/9/8/chartex" xmlns:cx2="http://schemas.microsoft.com/office/drawing/2015/10/21/chartex" xmlns:cx3="http://schemas.microsoft.com/office/drawing/2016/5/9/chartex" xmlns:cx4="http://schemas.microsoft.com/office/drawing/2016/5/10/chartex" xmlns:cx5="http://schemas.microsoft.com/office/drawing/2016/5/11/chartex" xmlns:cx6="http://schemas.microsoft.com/office/drawing/2016/5/12/chartex" xmlns:cx7="http://schemas.microsoft.com/office/drawing/2016/5/13/chartex" xmlns:cx8="http://schemas.microsoft.com/office/drawing/2016/5/14/chartex" xmlns:mc="http://schemas.openxmlformats.org/markup-compatibility/2006" xmlns:aink="http://schemas.microsoft.com/office/drawing/2016/ink" xmlns:am3d="http://schemas.microsoft.com/office/drawing/2017/model3d" xmlns:o="urn:schemas-microsoft-com:office:office" xmlns:r="http://schemas.openxmlformats.org/officeDocument/2006/relationships" xmlns:m="http://schemas.openxmlformats.org/officeDocument/2006/math" xmlns:v="urn:schemas-microsoft-com:vml" xmlns:wp14="http://schemas.microsoft.com/office/word/2010/wordprocessingDrawing" xmlns:wp="http://schemas.openxmlformats.org/drawingml/2006/wordprocessingDrawing" xmlns:w10="urn:schemas-microsoft-com:office:word" xmlns:w="http://schemas.openxmlformats.org/wordprocessingml/2006/main" xmlns:w14="http://schemas.microsoft.com/office/word/2010/wordml" xmlns:w15="http://schemas.microsoft.com/office/word/2012/wordml" xmlns:w16cex="http://schemas.microsoft.com/office/word/2018/wordml/cex" xmlns:w16cid="http://schemas.microsoft.com/office/word/2016/wordml/cid" xmlns:w16="http://schemas.microsoft.com/office/word/2018/wordml" xmlns:w16se="http://schemas.microsoft.com/office/word/2015/wordml/symex" xmlns:wpg="http://schemas.microsoft.com/office/word/2010/wordprocessingGroup" xmlns:wpi="http://schemas.microsoft.com/office/word/2010/wordprocessingInk" xmlns:wne="http://schemas.microsoft.com/office/word/2006/wordml" xmlns:wps="http://schemas.microsoft.com/office/word/2010/wordprocessingShape" mc:Ignorable="w14 w15 w16se w16cid w16 w16cex wp14">
   <w:footnote w:type="separator" w:id="-1">
     <w:p>
       <w:pPr>
@@ -1214,7 +1737,7 @@
 </file>
 
 <file path=word/styles.xml><?xml version="1.0" encoding="utf-8"?>
-<w:styles xmlns:mc="http://schemas.openxmlformats.org/markup-compatibility/2006" xmlns:r="http://schemas.openxmlformats.org/officeDocument/2006/relationships" xmlns:w="http://schemas.openxmlformats.org/wordprocessingml/2006/main" xmlns:w14="http://schemas.microsoft.com/office/word/2010/wordml" xmlns:w15="http://schemas.microsoft.com/office/word/2012/wordml" mc:Ignorable="w14 w15">
+<w:styles xmlns:mc="http://schemas.openxmlformats.org/markup-compatibility/2006" xmlns:r="http://schemas.openxmlformats.org/officeDocument/2006/relationships" xmlns:w="http://schemas.openxmlformats.org/wordprocessingml/2006/main" xmlns:w14="http://schemas.microsoft.com/office/word/2010/wordml" xmlns:w15="http://schemas.microsoft.com/office/word/2012/wordml" xmlns:w16cex="http://schemas.microsoft.com/office/word/2018/wordml/cex" xmlns:w16cid="http://schemas.microsoft.com/office/word/2016/wordml/cid" xmlns:w16="http://schemas.microsoft.com/office/word/2018/wordml" xmlns:w16se="http://schemas.microsoft.com/office/word/2015/wordml/symex" mc:Ignorable="w14 w15 w16se w16cid w16 w16cex">
   <w:docDefaults>
     <w:rPrDefault>
       <w:rPr>
@@ -1230,7 +1753,7 @@
       </w:pPr>
     </w:pPrDefault>
   </w:docDefaults>
-  <w:latentStyles w:defLockedState="0" w:defUIPriority="99" w:defSemiHidden="0" w:defUnhideWhenUsed="0" w:defQFormat="0" w:count="371">
+  <w:latentStyles w:defLockedState="0" w:defUIPriority="99" w:defSemiHidden="0" w:defUnhideWhenUsed="0" w:defQFormat="0" w:count="376">
     <w:lsdException w:name="Normal" w:uiPriority="0" w:qFormat="1"/>
     <w:lsdException w:name="heading 1" w:uiPriority="9" w:qFormat="1"/>
     <w:lsdException w:name="heading 2" w:semiHidden="1" w:uiPriority="9" w:unhideWhenUsed="1" w:qFormat="1"/>
@@ -1602,6 +2125,11 @@
     <w:lsdException w:name="List Table 5 Dark Accent 6" w:uiPriority="50"/>
     <w:lsdException w:name="List Table 6 Colorful Accent 6" w:uiPriority="51"/>
     <w:lsdException w:name="List Table 7 Colorful Accent 6" w:uiPriority="52"/>
+    <w:lsdException w:name="Mention" w:semiHidden="1" w:unhideWhenUsed="1"/>
+    <w:lsdException w:name="Smart Hyperlink" w:semiHidden="1" w:unhideWhenUsed="1"/>
+    <w:lsdException w:name="Hashtag" w:semiHidden="1" w:unhideWhenUsed="1"/>
+    <w:lsdException w:name="Unresolved Mention" w:semiHidden="1" w:unhideWhenUsed="1"/>
+    <w:lsdException w:name="Smart Link" w:semiHidden="1" w:unhideWhenUsed="1"/>
   </w:latentStyles>
   <w:style w:type="paragraph" w:default="1" w:styleId="Normal">
     <w:name w:val="Normal"/>
@@ -1688,36 +2216,6 @@
     <w:link w:val="Pieddepage"/>
     <w:uiPriority w:val="99"/>
     <w:rsid w:val="00611EA5"/>
-  </w:style>
-  <w:style w:type="paragraph" w:styleId="Textedebulles">
-    <w:name w:val="Balloon Text"/>
-    <w:basedOn w:val="Normal"/>
-    <w:link w:val="TextedebullesCar"/>
-    <w:uiPriority w:val="99"/>
-    <w:semiHidden/>
-    <w:unhideWhenUsed/>
-    <w:rsid w:val="00E14D11"/>
-    <w:pPr>
-      <w:spacing w:after="0" w:line="240" w:lineRule="auto"/>
-    </w:pPr>
-    <w:rPr>
-      <w:rFonts w:ascii="Segoe UI" w:hAnsi="Segoe UI" w:cs="Segoe UI"/>
-      <w:sz w:val="18"/>
-      <w:szCs w:val="18"/>
-    </w:rPr>
-  </w:style>
-  <w:style w:type="character" w:customStyle="1" w:styleId="TextedebullesCar">
-    <w:name w:val="Texte de bulles Car"/>
-    <w:basedOn w:val="Policepardfaut"/>
-    <w:link w:val="Textedebulles"/>
-    <w:uiPriority w:val="99"/>
-    <w:semiHidden/>
-    <w:rsid w:val="00E14D11"/>
-    <w:rPr>
-      <w:rFonts w:ascii="Segoe UI" w:hAnsi="Segoe UI" w:cs="Segoe UI"/>
-      <w:sz w:val="18"/>
-      <w:szCs w:val="18"/>
-    </w:rPr>
   </w:style>
 </w:styles>
 </file>

</xml_diff>